<commit_message>
Zat nog een foutje in..., opgelost!
</commit_message>
<xml_diff>
--- a/Documentatie/Eindverslag/Milanov_v2.docx
+++ b/Documentatie/Eindverslag/Milanov_v2.docx
@@ -275,7 +275,7 @@
           <w:r>
             <w:fldChar w:fldCharType="separate"/>
           </w:r>
-          <w:hyperlink w:anchor="_Toc352799096" w:history="1">
+          <w:hyperlink w:anchor="_Toc352878430" w:history="1">
             <w:r>
               <w:rPr>
                 <w:rStyle w:val="Hyperlink"/>
@@ -302,7 +302,7 @@
                 <w:noProof/>
                 <w:webHidden/>
               </w:rPr>
-              <w:instrText xml:space="preserve"> PAGEREF _Toc352799096 \h </w:instrText>
+              <w:instrText xml:space="preserve"> PAGEREF _Toc352878430 \h </w:instrText>
             </w:r>
             <w:r>
               <w:rPr>
@@ -345,7 +345,7 @@
               <w:lang w:eastAsia="nl-NL"/>
             </w:rPr>
           </w:pPr>
-          <w:hyperlink w:anchor="_Toc352799097" w:history="1">
+          <w:hyperlink w:anchor="_Toc352878431" w:history="1">
             <w:r>
               <w:rPr>
                 <w:rStyle w:val="Hyperlink"/>
@@ -372,7 +372,7 @@
                 <w:noProof/>
                 <w:webHidden/>
               </w:rPr>
-              <w:instrText xml:space="preserve"> PAGEREF _Toc352799097 \h </w:instrText>
+              <w:instrText xml:space="preserve"> PAGEREF _Toc352878431 \h </w:instrText>
             </w:r>
             <w:r>
               <w:rPr>
@@ -415,7 +415,7 @@
               <w:lang w:eastAsia="nl-NL"/>
             </w:rPr>
           </w:pPr>
-          <w:hyperlink w:anchor="_Toc352799098" w:history="1">
+          <w:hyperlink w:anchor="_Toc352878432" w:history="1">
             <w:r>
               <w:rPr>
                 <w:rStyle w:val="Hyperlink"/>
@@ -442,7 +442,7 @@
                 <w:noProof/>
                 <w:webHidden/>
               </w:rPr>
-              <w:instrText xml:space="preserve"> PAGEREF _Toc352799098 \h </w:instrText>
+              <w:instrText xml:space="preserve"> PAGEREF _Toc352878432 \h </w:instrText>
             </w:r>
             <w:r>
               <w:rPr>
@@ -485,7 +485,7 @@
               <w:lang w:eastAsia="nl-NL"/>
             </w:rPr>
           </w:pPr>
-          <w:hyperlink w:anchor="_Toc352799099" w:history="1">
+          <w:hyperlink w:anchor="_Toc352878433" w:history="1">
             <w:r>
               <w:rPr>
                 <w:rStyle w:val="Hyperlink"/>
@@ -512,7 +512,7 @@
                 <w:noProof/>
                 <w:webHidden/>
               </w:rPr>
-              <w:instrText xml:space="preserve"> PAGEREF _Toc352799099 \h </w:instrText>
+              <w:instrText xml:space="preserve"> PAGEREF _Toc352878433 \h </w:instrText>
             </w:r>
             <w:r>
               <w:rPr>
@@ -555,13 +555,13 @@
               <w:lang w:eastAsia="nl-NL"/>
             </w:rPr>
           </w:pPr>
-          <w:hyperlink w:anchor="_Toc352799100" w:history="1">
+          <w:hyperlink w:anchor="_Toc352878434" w:history="1">
             <w:r>
               <w:rPr>
                 <w:rStyle w:val="Hyperlink"/>
                 <w:noProof/>
               </w:rPr>
-              <w:t>5. Planning en taakverdeling</w:t>
+              <w:t>5. Planning</w:t>
             </w:r>
             <w:r>
               <w:rPr>
@@ -582,7 +582,7 @@
                 <w:noProof/>
                 <w:webHidden/>
               </w:rPr>
-              <w:instrText xml:space="preserve"> PAGEREF _Toc352799100 \h </w:instrText>
+              <w:instrText xml:space="preserve"> PAGEREF _Toc352878434 \h </w:instrText>
             </w:r>
             <w:r>
               <w:rPr>
@@ -603,6 +603,76 @@
                 <w:webHidden/>
               </w:rPr>
               <w:t>5</w:t>
+            </w:r>
+            <w:r>
+              <w:rPr>
+                <w:noProof/>
+                <w:webHidden/>
+              </w:rPr>
+              <w:fldChar w:fldCharType="end"/>
+            </w:r>
+          </w:hyperlink>
+        </w:p>
+        <w:p>
+          <w:pPr>
+            <w:pStyle w:val="Inhopg2"/>
+            <w:tabs>
+              <w:tab w:val="right" w:leader="dot" w:pos="9062"/>
+            </w:tabs>
+            <w:rPr>
+              <w:rFonts w:eastAsiaTheme="minorEastAsia"/>
+              <w:noProof/>
+              <w:lang w:eastAsia="nl-NL"/>
+            </w:rPr>
+          </w:pPr>
+          <w:hyperlink w:anchor="_Toc352878435" w:history="1">
+            <w:r>
+              <w:rPr>
+                <w:rStyle w:val="Hyperlink"/>
+                <w:noProof/>
+              </w:rPr>
+              <w:t>5.1 Taakverdeling</w:t>
+            </w:r>
+            <w:r>
+              <w:rPr>
+                <w:noProof/>
+                <w:webHidden/>
+              </w:rPr>
+              <w:tab/>
+            </w:r>
+            <w:r>
+              <w:rPr>
+                <w:noProof/>
+                <w:webHidden/>
+              </w:rPr>
+              <w:fldChar w:fldCharType="begin"/>
+            </w:r>
+            <w:r>
+              <w:rPr>
+                <w:noProof/>
+                <w:webHidden/>
+              </w:rPr>
+              <w:instrText xml:space="preserve"> PAGEREF _Toc352878435 \h </w:instrText>
+            </w:r>
+            <w:r>
+              <w:rPr>
+                <w:noProof/>
+                <w:webHidden/>
+              </w:rPr>
+            </w:r>
+            <w:r>
+              <w:rPr>
+                <w:noProof/>
+                <w:webHidden/>
+              </w:rPr>
+              <w:fldChar w:fldCharType="separate"/>
+            </w:r>
+            <w:r>
+              <w:rPr>
+                <w:noProof/>
+                <w:webHidden/>
+              </w:rPr>
+              <w:t>6</w:t>
             </w:r>
             <w:r>
               <w:rPr>
@@ -625,7 +695,7 @@
               <w:lang w:eastAsia="nl-NL"/>
             </w:rPr>
           </w:pPr>
-          <w:hyperlink w:anchor="_Toc352799101" w:history="1">
+          <w:hyperlink w:anchor="_Toc352878436" w:history="1">
             <w:r>
               <w:rPr>
                 <w:rStyle w:val="Hyperlink"/>
@@ -652,7 +722,7 @@
                 <w:noProof/>
                 <w:webHidden/>
               </w:rPr>
-              <w:instrText xml:space="preserve"> PAGEREF _Toc352799101 \h </w:instrText>
+              <w:instrText xml:space="preserve"> PAGEREF _Toc352878436 \h </w:instrText>
             </w:r>
             <w:r>
               <w:rPr>
@@ -695,7 +765,7 @@
               <w:lang w:eastAsia="nl-NL"/>
             </w:rPr>
           </w:pPr>
-          <w:hyperlink w:anchor="_Toc352799102" w:history="1">
+          <w:hyperlink w:anchor="_Toc352878437" w:history="1">
             <w:r>
               <w:rPr>
                 <w:rStyle w:val="Hyperlink"/>
@@ -722,7 +792,7 @@
                 <w:noProof/>
                 <w:webHidden/>
               </w:rPr>
-              <w:instrText xml:space="preserve"> PAGEREF _Toc352799102 \h </w:instrText>
+              <w:instrText xml:space="preserve"> PAGEREF _Toc352878437 \h </w:instrText>
             </w:r>
             <w:r>
               <w:rPr>
@@ -765,7 +835,7 @@
               <w:lang w:eastAsia="nl-NL"/>
             </w:rPr>
           </w:pPr>
-          <w:hyperlink w:anchor="_Toc352799103" w:history="1">
+          <w:hyperlink w:anchor="_Toc352878438" w:history="1">
             <w:r>
               <w:rPr>
                 <w:rStyle w:val="Hyperlink"/>
@@ -792,7 +862,7 @@
                 <w:noProof/>
                 <w:webHidden/>
               </w:rPr>
-              <w:instrText xml:space="preserve"> PAGEREF _Toc352799103 \h </w:instrText>
+              <w:instrText xml:space="preserve"> PAGEREF _Toc352878438 \h </w:instrText>
             </w:r>
             <w:r>
               <w:rPr>
@@ -835,7 +905,7 @@
               <w:lang w:eastAsia="nl-NL"/>
             </w:rPr>
           </w:pPr>
-          <w:hyperlink w:anchor="_Toc352799104" w:history="1">
+          <w:hyperlink w:anchor="_Toc352878439" w:history="1">
             <w:r>
               <w:rPr>
                 <w:rStyle w:val="Hyperlink"/>
@@ -862,7 +932,7 @@
                 <w:noProof/>
                 <w:webHidden/>
               </w:rPr>
-              <w:instrText xml:space="preserve"> PAGEREF _Toc352799104 \h </w:instrText>
+              <w:instrText xml:space="preserve"> PAGEREF _Toc352878439 \h </w:instrText>
             </w:r>
             <w:r>
               <w:rPr>
@@ -905,7 +975,7 @@
               <w:lang w:eastAsia="nl-NL"/>
             </w:rPr>
           </w:pPr>
-          <w:hyperlink w:anchor="_Toc352799105" w:history="1">
+          <w:hyperlink w:anchor="_Toc352878440" w:history="1">
             <w:r>
               <w:rPr>
                 <w:rStyle w:val="Hyperlink"/>
@@ -932,7 +1002,7 @@
                 <w:noProof/>
                 <w:webHidden/>
               </w:rPr>
-              <w:instrText xml:space="preserve"> PAGEREF _Toc352799105 \h </w:instrText>
+              <w:instrText xml:space="preserve"> PAGEREF _Toc352878440 \h </w:instrText>
             </w:r>
             <w:r>
               <w:rPr>
@@ -975,7 +1045,7 @@
               <w:lang w:eastAsia="nl-NL"/>
             </w:rPr>
           </w:pPr>
-          <w:hyperlink w:anchor="_Toc352799106" w:history="1">
+          <w:hyperlink w:anchor="_Toc352878441" w:history="1">
             <w:r>
               <w:rPr>
                 <w:rStyle w:val="Hyperlink"/>
@@ -1002,7 +1072,7 @@
                 <w:noProof/>
                 <w:webHidden/>
               </w:rPr>
-              <w:instrText xml:space="preserve"> PAGEREF _Toc352799106 \h </w:instrText>
+              <w:instrText xml:space="preserve"> PAGEREF _Toc352878441 \h </w:instrText>
             </w:r>
             <w:r>
               <w:rPr>
@@ -1045,7 +1115,7 @@
               <w:lang w:eastAsia="nl-NL"/>
             </w:rPr>
           </w:pPr>
-          <w:hyperlink w:anchor="_Toc352799107" w:history="1">
+          <w:hyperlink w:anchor="_Toc352878442" w:history="1">
             <w:r>
               <w:rPr>
                 <w:rStyle w:val="Hyperlink"/>
@@ -1072,7 +1142,7 @@
                 <w:noProof/>
                 <w:webHidden/>
               </w:rPr>
-              <w:instrText xml:space="preserve"> PAGEREF _Toc352799107 \h </w:instrText>
+              <w:instrText xml:space="preserve"> PAGEREF _Toc352878442 \h </w:instrText>
             </w:r>
             <w:r>
               <w:rPr>
@@ -1115,7 +1185,7 @@
               <w:lang w:eastAsia="nl-NL"/>
             </w:rPr>
           </w:pPr>
-          <w:hyperlink w:anchor="_Toc352799108" w:history="1">
+          <w:hyperlink w:anchor="_Toc352878443" w:history="1">
             <w:r>
               <w:rPr>
                 <w:rStyle w:val="Hyperlink"/>
@@ -1142,7 +1212,7 @@
                 <w:noProof/>
                 <w:webHidden/>
               </w:rPr>
-              <w:instrText xml:space="preserve"> PAGEREF _Toc352799108 \h </w:instrText>
+              <w:instrText xml:space="preserve"> PAGEREF _Toc352878443 \h </w:instrText>
             </w:r>
             <w:r>
               <w:rPr>
@@ -1185,7 +1255,7 @@
               <w:lang w:eastAsia="nl-NL"/>
             </w:rPr>
           </w:pPr>
-          <w:hyperlink w:anchor="_Toc352799109" w:history="1">
+          <w:hyperlink w:anchor="_Toc352878444" w:history="1">
             <w:r>
               <w:rPr>
                 <w:rStyle w:val="Hyperlink"/>
@@ -1212,7 +1282,7 @@
                 <w:noProof/>
                 <w:webHidden/>
               </w:rPr>
-              <w:instrText xml:space="preserve"> PAGEREF _Toc352799109 \h </w:instrText>
+              <w:instrText xml:space="preserve"> PAGEREF _Toc352878444 \h </w:instrText>
             </w:r>
             <w:r>
               <w:rPr>
@@ -1255,7 +1325,7 @@
               <w:lang w:eastAsia="nl-NL"/>
             </w:rPr>
           </w:pPr>
-          <w:hyperlink w:anchor="_Toc352799110" w:history="1">
+          <w:hyperlink w:anchor="_Toc352878445" w:history="1">
             <w:r>
               <w:rPr>
                 <w:rStyle w:val="Hyperlink"/>
@@ -1282,7 +1352,7 @@
                 <w:noProof/>
                 <w:webHidden/>
               </w:rPr>
-              <w:instrText xml:space="preserve"> PAGEREF _Toc352799110 \h </w:instrText>
+              <w:instrText xml:space="preserve"> PAGEREF _Toc352878445 \h </w:instrText>
             </w:r>
             <w:r>
               <w:rPr>
@@ -1325,7 +1395,7 @@
               <w:lang w:eastAsia="nl-NL"/>
             </w:rPr>
           </w:pPr>
-          <w:hyperlink w:anchor="_Toc352799111" w:history="1">
+          <w:hyperlink w:anchor="_Toc352878446" w:history="1">
             <w:r>
               <w:rPr>
                 <w:rStyle w:val="Hyperlink"/>
@@ -1352,7 +1422,7 @@
                 <w:noProof/>
                 <w:webHidden/>
               </w:rPr>
-              <w:instrText xml:space="preserve"> PAGEREF _Toc352799111 \h </w:instrText>
+              <w:instrText xml:space="preserve"> PAGEREF _Toc352878446 \h </w:instrText>
             </w:r>
             <w:r>
               <w:rPr>
@@ -1395,7 +1465,7 @@
               <w:lang w:eastAsia="nl-NL"/>
             </w:rPr>
           </w:pPr>
-          <w:hyperlink w:anchor="_Toc352799112" w:history="1">
+          <w:hyperlink w:anchor="_Toc352878447" w:history="1">
             <w:r>
               <w:rPr>
                 <w:rStyle w:val="Hyperlink"/>
@@ -1422,7 +1492,7 @@
                 <w:noProof/>
                 <w:webHidden/>
               </w:rPr>
-              <w:instrText xml:space="preserve"> PAGEREF _Toc352799112 \h </w:instrText>
+              <w:instrText xml:space="preserve"> PAGEREF _Toc352878447 \h </w:instrText>
             </w:r>
             <w:r>
               <w:rPr>
@@ -1465,7 +1535,7 @@
               <w:lang w:eastAsia="nl-NL"/>
             </w:rPr>
           </w:pPr>
-          <w:hyperlink w:anchor="_Toc352799113" w:history="1">
+          <w:hyperlink w:anchor="_Toc352878448" w:history="1">
             <w:r>
               <w:rPr>
                 <w:rStyle w:val="Hyperlink"/>
@@ -1492,7 +1562,7 @@
                 <w:noProof/>
                 <w:webHidden/>
               </w:rPr>
-              <w:instrText xml:space="preserve"> PAGEREF _Toc352799113 \h </w:instrText>
+              <w:instrText xml:space="preserve"> PAGEREF _Toc352878448 \h </w:instrText>
             </w:r>
             <w:r>
               <w:rPr>
@@ -1535,7 +1605,7 @@
               <w:lang w:eastAsia="nl-NL"/>
             </w:rPr>
           </w:pPr>
-          <w:hyperlink w:anchor="_Toc352799114" w:history="1">
+          <w:hyperlink w:anchor="_Toc352878449" w:history="1">
             <w:r>
               <w:rPr>
                 <w:rStyle w:val="Hyperlink"/>
@@ -1562,7 +1632,7 @@
                 <w:noProof/>
                 <w:webHidden/>
               </w:rPr>
-              <w:instrText xml:space="preserve"> PAGEREF _Toc352799114 \h </w:instrText>
+              <w:instrText xml:space="preserve"> PAGEREF _Toc352878449 \h </w:instrText>
             </w:r>
             <w:r>
               <w:rPr>
@@ -1605,7 +1675,7 @@
               <w:lang w:eastAsia="nl-NL"/>
             </w:rPr>
           </w:pPr>
-          <w:hyperlink w:anchor="_Toc352799115" w:history="1">
+          <w:hyperlink w:anchor="_Toc352878450" w:history="1">
             <w:r>
               <w:rPr>
                 <w:rStyle w:val="Hyperlink"/>
@@ -1632,7 +1702,7 @@
                 <w:noProof/>
                 <w:webHidden/>
               </w:rPr>
-              <w:instrText xml:space="preserve"> PAGEREF _Toc352799115 \h </w:instrText>
+              <w:instrText xml:space="preserve"> PAGEREF _Toc352878450 \h </w:instrText>
             </w:r>
             <w:r>
               <w:rPr>
@@ -1675,7 +1745,7 @@
               <w:lang w:eastAsia="nl-NL"/>
             </w:rPr>
           </w:pPr>
-          <w:hyperlink w:anchor="_Toc352799116" w:history="1">
+          <w:hyperlink w:anchor="_Toc352878451" w:history="1">
             <w:r>
               <w:rPr>
                 <w:rStyle w:val="Hyperlink"/>
@@ -1702,7 +1772,7 @@
                 <w:noProof/>
                 <w:webHidden/>
               </w:rPr>
-              <w:instrText xml:space="preserve"> PAGEREF _Toc352799116 \h </w:instrText>
+              <w:instrText xml:space="preserve"> PAGEREF _Toc352878451 \h </w:instrText>
             </w:r>
             <w:r>
               <w:rPr>
@@ -1745,7 +1815,7 @@
               <w:lang w:eastAsia="nl-NL"/>
             </w:rPr>
           </w:pPr>
-          <w:hyperlink w:anchor="_Toc352799117" w:history="1">
+          <w:hyperlink w:anchor="_Toc352878452" w:history="1">
             <w:r>
               <w:rPr>
                 <w:rStyle w:val="Hyperlink"/>
@@ -1772,7 +1842,7 @@
                 <w:noProof/>
                 <w:webHidden/>
               </w:rPr>
-              <w:instrText xml:space="preserve"> PAGEREF _Toc352799117 \h </w:instrText>
+              <w:instrText xml:space="preserve"> PAGEREF _Toc352878452 \h </w:instrText>
             </w:r>
             <w:r>
               <w:rPr>
@@ -1815,7 +1885,7 @@
               <w:lang w:eastAsia="nl-NL"/>
             </w:rPr>
           </w:pPr>
-          <w:hyperlink w:anchor="_Toc352799118" w:history="1">
+          <w:hyperlink w:anchor="_Toc352878453" w:history="1">
             <w:r>
               <w:rPr>
                 <w:rStyle w:val="Hyperlink"/>
@@ -1842,7 +1912,7 @@
                 <w:noProof/>
                 <w:webHidden/>
               </w:rPr>
-              <w:instrText xml:space="preserve"> PAGEREF _Toc352799118 \h </w:instrText>
+              <w:instrText xml:space="preserve"> PAGEREF _Toc352878453 \h </w:instrText>
             </w:r>
             <w:r>
               <w:rPr>
@@ -1885,7 +1955,7 @@
               <w:lang w:eastAsia="nl-NL"/>
             </w:rPr>
           </w:pPr>
-          <w:hyperlink w:anchor="_Toc352799119" w:history="1">
+          <w:hyperlink w:anchor="_Toc352878454" w:history="1">
             <w:r>
               <w:rPr>
                 <w:rStyle w:val="Hyperlink"/>
@@ -1912,7 +1982,7 @@
                 <w:noProof/>
                 <w:webHidden/>
               </w:rPr>
-              <w:instrText xml:space="preserve"> PAGEREF _Toc352799119 \h </w:instrText>
+              <w:instrText xml:space="preserve"> PAGEREF _Toc352878454 \h </w:instrText>
             </w:r>
             <w:r>
               <w:rPr>
@@ -1955,7 +2025,7 @@
               <w:lang w:eastAsia="nl-NL"/>
             </w:rPr>
           </w:pPr>
-          <w:hyperlink w:anchor="_Toc352799120" w:history="1">
+          <w:hyperlink w:anchor="_Toc352878455" w:history="1">
             <w:r>
               <w:rPr>
                 <w:rStyle w:val="Hyperlink"/>
@@ -1982,7 +2052,7 @@
                 <w:noProof/>
                 <w:webHidden/>
               </w:rPr>
-              <w:instrText xml:space="preserve"> PAGEREF _Toc352799120 \h </w:instrText>
+              <w:instrText xml:space="preserve"> PAGEREF _Toc352878455 \h </w:instrText>
             </w:r>
             <w:r>
               <w:rPr>
@@ -2036,7 +2106,7 @@
         <w:pStyle w:val="Kop1"/>
         <w:spacing w:before="0"/>
       </w:pPr>
-      <w:bookmarkStart w:id="0" w:name="_Toc352799096"/>
+      <w:bookmarkStart w:id="0" w:name="_Toc352878430"/>
       <w:r>
         <w:lastRenderedPageBreak/>
         <w:t>1. Inleiding</w:t>
@@ -2271,7 +2341,7 @@
         <w:pStyle w:val="Kop1"/>
         <w:spacing w:before="0"/>
       </w:pPr>
-      <w:bookmarkStart w:id="1" w:name="_Toc352799097"/>
+      <w:bookmarkStart w:id="1" w:name="_Toc352878431"/>
       <w:r>
         <w:t>2. Analyse</w:t>
       </w:r>
@@ -2296,6 +2366,9 @@
       <w:proofErr w:type="spellEnd"/>
       <w:r>
         <w:t>)</w:t>
+      </w:r>
+      <w:r>
+        <w:t xml:space="preserve"> </w:t>
       </w:r>
       <w:r>
         <w:t xml:space="preserve">is een middelgrote speler in de fotostock </w:t>
@@ -2344,7 +2417,7 @@
         <w:pStyle w:val="Kop1"/>
         <w:spacing w:before="0"/>
       </w:pPr>
-      <w:bookmarkStart w:id="2" w:name="_Toc352799098"/>
+      <w:bookmarkStart w:id="2" w:name="_Toc352878432"/>
       <w:r>
         <w:t>3. Opdrachtomschrijving</w:t>
       </w:r>
@@ -2390,7 +2463,6 @@
           <w:szCs w:val="28"/>
         </w:rPr>
       </w:pPr>
-      <w:bookmarkStart w:id="3" w:name="_Toc352799099"/>
       <w:r>
         <w:br w:type="page"/>
       </w:r>
@@ -2399,6 +2471,7 @@
       <w:pPr>
         <w:pStyle w:val="Kop1"/>
       </w:pPr>
+      <w:bookmarkStart w:id="3" w:name="_Toc352878433"/>
       <w:r>
         <w:lastRenderedPageBreak/>
         <w:t xml:space="preserve">4. Aanpak / ontwerp / </w:t>
@@ -2639,7 +2712,7 @@
         <w:pStyle w:val="Kop1"/>
         <w:spacing w:before="0"/>
       </w:pPr>
-      <w:bookmarkStart w:id="4" w:name="_Toc352799100"/>
+      <w:bookmarkStart w:id="4" w:name="_Toc352878434"/>
       <w:r>
         <w:lastRenderedPageBreak/>
         <w:t>5. Planning</w:t>
@@ -2732,11 +2805,15 @@
       <w:pPr>
         <w:pStyle w:val="Kop2"/>
       </w:pPr>
-      <w:bookmarkStart w:id="5" w:name="_Toc352799101"/>
+      <w:bookmarkStart w:id="5" w:name="_Toc352878435"/>
       <w:r>
         <w:lastRenderedPageBreak/>
-        <w:t>5.2 Taakverdeling</w:t>
-      </w:r>
+        <w:t>5.1</w:t>
+      </w:r>
+      <w:r>
+        <w:t xml:space="preserve"> Taakverdeling</w:t>
+      </w:r>
+      <w:bookmarkEnd w:id="5"/>
     </w:p>
     <w:p/>
     <w:p/>
@@ -2812,11 +2889,12 @@
         <w:pStyle w:val="Kop1"/>
         <w:spacing w:before="0"/>
       </w:pPr>
+      <w:bookmarkStart w:id="6" w:name="_Toc352878436"/>
       <w:r>
         <w:lastRenderedPageBreak/>
         <w:t>6. Problemen en oplossingen</w:t>
       </w:r>
-      <w:bookmarkEnd w:id="5"/>
+      <w:bookmarkEnd w:id="6"/>
     </w:p>
     <w:p>
       <w:pPr>
@@ -3453,12 +3531,12 @@
       <w:pPr>
         <w:pStyle w:val="Kop1"/>
       </w:pPr>
-      <w:bookmarkStart w:id="6" w:name="_Toc352799102"/>
+      <w:bookmarkStart w:id="7" w:name="_Toc352878437"/>
       <w:r>
         <w:lastRenderedPageBreak/>
         <w:t>7. Conclusie</w:t>
       </w:r>
-      <w:bookmarkEnd w:id="6"/>
+      <w:bookmarkEnd w:id="7"/>
     </w:p>
     <w:p>
       <w:pPr>
@@ -3814,12 +3892,12 @@
       <w:pPr>
         <w:pStyle w:val="Kop1"/>
       </w:pPr>
-      <w:bookmarkStart w:id="7" w:name="_Toc352799103"/>
+      <w:bookmarkStart w:id="8" w:name="_Toc352878438"/>
       <w:r>
         <w:lastRenderedPageBreak/>
         <w:t>8. Evaluatie</w:t>
       </w:r>
-      <w:bookmarkEnd w:id="7"/>
+      <w:bookmarkEnd w:id="8"/>
     </w:p>
     <w:p>
       <w:pPr>
@@ -3830,7 +3908,7 @@
       <w:pPr>
         <w:pStyle w:val="Kop2"/>
       </w:pPr>
-      <w:bookmarkStart w:id="8" w:name="_Toc352799104"/>
+      <w:bookmarkStart w:id="9" w:name="_Toc352878439"/>
       <w:r>
         <w:t xml:space="preserve">8.1 Wouter </w:t>
       </w:r>
@@ -3838,7 +3916,7 @@
       <w:r>
         <w:t>Roersma</w:t>
       </w:r>
-      <w:bookmarkEnd w:id="8"/>
+      <w:bookmarkEnd w:id="9"/>
       <w:proofErr w:type="spellEnd"/>
     </w:p>
     <w:p>
@@ -3918,7 +3996,7 @@
       <w:pPr>
         <w:pStyle w:val="Kop2"/>
       </w:pPr>
-      <w:bookmarkStart w:id="9" w:name="_Toc352799105"/>
+      <w:bookmarkStart w:id="10" w:name="_Toc352878440"/>
       <w:r>
         <w:t xml:space="preserve">8.2 </w:t>
       </w:r>
@@ -3930,7 +4008,7 @@
       <w:r>
         <w:t xml:space="preserve"> van der Graaf</w:t>
       </w:r>
-      <w:bookmarkEnd w:id="9"/>
+      <w:bookmarkEnd w:id="10"/>
     </w:p>
     <w:p>
       <w:pPr>
@@ -3976,7 +4054,7 @@
       <w:pPr>
         <w:pStyle w:val="Kop2"/>
       </w:pPr>
-      <w:bookmarkStart w:id="10" w:name="_Toc352799106"/>
+      <w:bookmarkStart w:id="11" w:name="_Toc352878441"/>
       <w:r>
         <w:t xml:space="preserve">8.3 Niek </w:t>
       </w:r>
@@ -3984,7 +4062,7 @@
       <w:r>
         <w:t>Lammers</w:t>
       </w:r>
-      <w:bookmarkEnd w:id="10"/>
+      <w:bookmarkEnd w:id="11"/>
       <w:proofErr w:type="spellEnd"/>
     </w:p>
     <w:p>
@@ -4070,18 +4148,18 @@
         <w:pStyle w:val="Kop1"/>
         <w:spacing w:before="0"/>
       </w:pPr>
-      <w:bookmarkStart w:id="11" w:name="_Toc352799107"/>
+      <w:bookmarkStart w:id="12" w:name="_Toc352878442"/>
       <w:r>
         <w:lastRenderedPageBreak/>
         <w:t>9. Bijlagen</w:t>
       </w:r>
-      <w:bookmarkEnd w:id="11"/>
+      <w:bookmarkEnd w:id="12"/>
     </w:p>
     <w:p>
       <w:pPr>
         <w:pStyle w:val="Kop2"/>
       </w:pPr>
-      <w:bookmarkStart w:id="12" w:name="_Toc352799108"/>
+      <w:bookmarkStart w:id="13" w:name="_Toc352878443"/>
       <w:r>
         <w:t xml:space="preserve">9.1 </w:t>
       </w:r>
@@ -4093,7 +4171,7 @@
       <w:r>
         <w:t xml:space="preserve"> Case Diagram</w:t>
       </w:r>
-      <w:bookmarkEnd w:id="12"/>
+      <w:bookmarkEnd w:id="13"/>
     </w:p>
     <w:p>
       <w:pPr>
@@ -4169,12 +4247,12 @@
         <w:pStyle w:val="Kop2"/>
         <w:spacing w:before="0"/>
       </w:pPr>
-      <w:bookmarkStart w:id="13" w:name="_Toc352799109"/>
+      <w:bookmarkStart w:id="14" w:name="_Toc352878444"/>
       <w:r>
         <w:lastRenderedPageBreak/>
         <w:t>9.2 Database analyse</w:t>
       </w:r>
-      <w:bookmarkEnd w:id="13"/>
+      <w:bookmarkEnd w:id="14"/>
     </w:p>
     <w:p>
       <w:pPr>
@@ -4209,7 +4287,7 @@
           <v:shape id="_x0000_i1025" type="#_x0000_t75" style="width:417.75pt;height:640.5pt" o:ole="">
             <v:imagedata r:id="rId17" o:title=""/>
           </v:shape>
-          <o:OLEObject Type="Embed" ProgID="Excel.Sheet.12" ShapeID="_x0000_i1025" DrawAspect="Content" ObjectID="_1426618523" r:id="rId18"/>
+          <o:OLEObject Type="Embed" ProgID="Excel.Sheet.12" ShapeID="_x0000_i1025" DrawAspect="Content" ObjectID="_1426620259" r:id="rId18"/>
         </w:object>
       </w:r>
     </w:p>
@@ -4217,7 +4295,7 @@
       <w:pPr>
         <w:pStyle w:val="Kop2"/>
       </w:pPr>
-      <w:bookmarkStart w:id="14" w:name="_Toc352799110"/>
+      <w:bookmarkStart w:id="15" w:name="_Toc352878445"/>
       <w:r>
         <w:lastRenderedPageBreak/>
         <w:t>9</w:t>
@@ -4231,13 +4309,13 @@
       <w:r>
         <w:t xml:space="preserve"> Gespreksverslagen</w:t>
       </w:r>
-      <w:bookmarkEnd w:id="14"/>
+      <w:bookmarkEnd w:id="15"/>
     </w:p>
     <w:p>
       <w:pPr>
         <w:pStyle w:val="Kop3"/>
       </w:pPr>
-      <w:bookmarkStart w:id="15" w:name="_Toc352799111"/>
+      <w:bookmarkStart w:id="16" w:name="_Toc352878446"/>
       <w:r>
         <w:t>9.</w:t>
       </w:r>
@@ -4247,7 +4325,7 @@
       <w:r>
         <w:t>.1 Coachgesprek 1</w:t>
       </w:r>
-      <w:bookmarkEnd w:id="15"/>
+      <w:bookmarkEnd w:id="16"/>
     </w:p>
     <w:p>
       <w:pPr>
@@ -4421,8 +4499,8 @@
       <w:r>
         <w:t>voeren . Verder is er afgesproken dat we voor het volgende gesprek een planning hebben gemaakt.</w:t>
       </w:r>
-      <w:bookmarkStart w:id="16" w:name="_GoBack"/>
-      <w:bookmarkEnd w:id="16"/>
+      <w:bookmarkStart w:id="17" w:name="_GoBack"/>
+      <w:bookmarkEnd w:id="17"/>
     </w:p>
     <w:p>
       <w:pPr>
@@ -4438,7 +4516,7 @@
       <w:pPr>
         <w:pStyle w:val="Kop3"/>
       </w:pPr>
-      <w:bookmarkStart w:id="17" w:name="_Toc352799112"/>
+      <w:bookmarkStart w:id="18" w:name="_Toc352878447"/>
       <w:r>
         <w:t>9.</w:t>
       </w:r>
@@ -4448,7 +4526,7 @@
       <w:r>
         <w:t>.2 Coachgesprek 2</w:t>
       </w:r>
-      <w:bookmarkEnd w:id="17"/>
+      <w:bookmarkEnd w:id="18"/>
     </w:p>
     <w:p>
       <w:pPr>
@@ -4714,7 +4792,7 @@
       <w:pPr>
         <w:pStyle w:val="Kop3"/>
       </w:pPr>
-      <w:bookmarkStart w:id="18" w:name="_Toc352799113"/>
+      <w:bookmarkStart w:id="19" w:name="_Toc352878448"/>
       <w:r>
         <w:lastRenderedPageBreak/>
         <w:t>9.</w:t>
@@ -4725,7 +4803,7 @@
       <w:r>
         <w:t>.3 Coachgesprek 3</w:t>
       </w:r>
-      <w:bookmarkEnd w:id="18"/>
+      <w:bookmarkEnd w:id="19"/>
     </w:p>
     <w:p>
       <w:pPr>
@@ -4982,7 +5060,7 @@
       <w:pPr>
         <w:pStyle w:val="Kop3"/>
       </w:pPr>
-      <w:bookmarkStart w:id="19" w:name="_Toc352799114"/>
+      <w:bookmarkStart w:id="20" w:name="_Toc352878449"/>
       <w:r>
         <w:t>9.</w:t>
       </w:r>
@@ -4992,7 +5070,7 @@
       <w:r>
         <w:t>.4 Coachgesprek 4</w:t>
       </w:r>
-      <w:bookmarkEnd w:id="19"/>
+      <w:bookmarkEnd w:id="20"/>
     </w:p>
     <w:p>
       <w:pPr>
@@ -5174,7 +5252,7 @@
       <w:pPr>
         <w:pStyle w:val="Kop3"/>
       </w:pPr>
-      <w:bookmarkStart w:id="20" w:name="_Toc352799115"/>
+      <w:bookmarkStart w:id="21" w:name="_Toc352878450"/>
       <w:r>
         <w:lastRenderedPageBreak/>
         <w:t>9.</w:t>
@@ -5185,7 +5263,7 @@
       <w:r>
         <w:t>.5 Coachgesprek 5</w:t>
       </w:r>
-      <w:bookmarkEnd w:id="20"/>
+      <w:bookmarkEnd w:id="21"/>
     </w:p>
     <w:p>
       <w:pPr>
@@ -5367,7 +5445,7 @@
       <w:pPr>
         <w:pStyle w:val="Kop3"/>
       </w:pPr>
-      <w:bookmarkStart w:id="21" w:name="_Toc352799116"/>
+      <w:bookmarkStart w:id="22" w:name="_Toc352878451"/>
       <w:r>
         <w:lastRenderedPageBreak/>
         <w:t>9.</w:t>
@@ -5378,7 +5456,7 @@
       <w:r>
         <w:t>.6 Klantgesprek 1</w:t>
       </w:r>
-      <w:bookmarkEnd w:id="21"/>
+      <w:bookmarkEnd w:id="22"/>
     </w:p>
     <w:p>
       <w:pPr>
@@ -5833,7 +5911,7 @@
       <w:pPr>
         <w:pStyle w:val="Kop3"/>
       </w:pPr>
-      <w:bookmarkStart w:id="22" w:name="_Toc352799117"/>
+      <w:bookmarkStart w:id="23" w:name="_Toc352878452"/>
       <w:r>
         <w:lastRenderedPageBreak/>
         <w:t>9.</w:t>
@@ -5844,7 +5922,7 @@
       <w:r>
         <w:t>.7 Klantgesprek 2</w:t>
       </w:r>
-      <w:bookmarkEnd w:id="22"/>
+      <w:bookmarkEnd w:id="23"/>
     </w:p>
     <w:p>
       <w:pPr>
@@ -6041,7 +6119,7 @@
       <w:pPr>
         <w:pStyle w:val="Kop3"/>
       </w:pPr>
-      <w:bookmarkStart w:id="23" w:name="_Toc352799118"/>
+      <w:bookmarkStart w:id="24" w:name="_Toc352878453"/>
       <w:r>
         <w:t>9.</w:t>
       </w:r>
@@ -6051,7 +6129,7 @@
       <w:r>
         <w:t>.8 Klantgesprek 3</w:t>
       </w:r>
-      <w:bookmarkEnd w:id="23"/>
+      <w:bookmarkEnd w:id="24"/>
     </w:p>
     <w:p>
       <w:pPr>
@@ -6227,7 +6305,7 @@
       <w:pPr>
         <w:pStyle w:val="Kop3"/>
       </w:pPr>
-      <w:bookmarkStart w:id="24" w:name="_Toc352799119"/>
+      <w:bookmarkStart w:id="25" w:name="_Toc352878454"/>
       <w:r>
         <w:t>9.</w:t>
       </w:r>
@@ -6237,7 +6315,7 @@
       <w:r>
         <w:t>.9 Klantgesprek 4</w:t>
       </w:r>
-      <w:bookmarkEnd w:id="24"/>
+      <w:bookmarkEnd w:id="25"/>
     </w:p>
     <w:p>
       <w:pPr>
@@ -6419,12 +6497,12 @@
       <w:pPr>
         <w:pStyle w:val="Kop2"/>
       </w:pPr>
-      <w:bookmarkStart w:id="25" w:name="_Toc352799120"/>
+      <w:bookmarkStart w:id="26" w:name="_Toc352878455"/>
       <w:r>
         <w:lastRenderedPageBreak/>
         <w:t>9.4 Testrapporten</w:t>
       </w:r>
-      <w:bookmarkEnd w:id="25"/>
+      <w:bookmarkEnd w:id="26"/>
     </w:p>
     <w:p>
       <w:pPr>
@@ -6522,7 +6600,7 @@
             <w:rPr>
               <w:noProof/>
             </w:rPr>
-            <w:t>3</w:t>
+            <w:t>18</w:t>
           </w:r>
         </w:fldSimple>
       </w:p>
@@ -8408,7 +8486,7 @@
 </file>
 
 <file path=customXml/itemProps1.xml><?xml version="1.0" encoding="utf-8"?>
-<ds:datastoreItem xmlns:ds="http://schemas.openxmlformats.org/officeDocument/2006/customXml" ds:itemID="{365A4979-5860-471F-936B-E830E36320C6}">
+<ds:datastoreItem xmlns:ds="http://schemas.openxmlformats.org/officeDocument/2006/customXml" ds:itemID="{A2942173-AC20-4250-8354-469855303704}">
   <ds:schemaRefs>
     <ds:schemaRef ds:uri="http://schemas.openxmlformats.org/officeDocument/2006/bibliography"/>
   </ds:schemaRefs>

</xml_diff>